<commit_message>
added meeting doc template
</commit_message>
<xml_diff>
--- a/Meeting Notes/PRCO204-Week02.docx
+++ b/Meeting Notes/PRCO204-Week02.docx
@@ -7,15 +7,7 @@
         <w:pStyle w:val="Title"/>
       </w:pPr>
       <w:r>
-        <w:t>PRCO</w:t>
-      </w:r>
-      <w:proofErr w:type="gramStart"/>
-      <w:r>
-        <w:t>204  -</w:t>
-      </w:r>
-      <w:proofErr w:type="gramEnd"/>
-      <w:r>
-        <w:t xml:space="preserve"> Week 2 - Initial Meeting</w:t>
+        <w:t>PRCO204  - Week 2 - Initial Meeting</w:t>
       </w:r>
     </w:p>
     <w:p/>
@@ -185,12 +177,7 @@
     </w:p>
     <w:p>
       <w:r>
-        <w:t>Had initial meeting, setup up GitHub</w:t>
-      </w:r>
-      <w:bookmarkStart w:id="0" w:name="_GoBack"/>
-      <w:bookmarkEnd w:id="0"/>
-      <w:r>
-        <w:t xml:space="preserve"> repository, created some initial requirements.</w:t>
+        <w:t>Had initial meeting, setup up GitHub repository, created some initial requirements.</w:t>
       </w:r>
     </w:p>
     <w:p>
@@ -213,7 +200,15 @@
     </w:p>
     <w:p>
       <w:r>
-        <w:t>Location – BGB 208</w:t>
+        <w:t>Location</w:t>
+      </w:r>
+      <w:r>
+        <w:t>:</w:t>
+      </w:r>
+      <w:bookmarkStart w:id="0" w:name="_GoBack"/>
+      <w:bookmarkEnd w:id="0"/>
+      <w:r>
+        <w:t xml:space="preserve"> BGB 208</w:t>
       </w:r>
     </w:p>
     <w:p/>
@@ -252,7 +247,7 @@
       </w:pPr>
     </w:pPrDefault>
   </w:docDefaults>
-  <w:latentStyles w:defLockedState="0" w:defUIPriority="99" w:defSemiHidden="0" w:defUnhideWhenUsed="0" w:defQFormat="0" w:count="375">
+  <w:latentStyles w:defLockedState="0" w:defUIPriority="99" w:defSemiHidden="0" w:defUnhideWhenUsed="0" w:defQFormat="0" w:count="377">
     <w:lsdException w:name="Normal" w:uiPriority="0" w:qFormat="1"/>
     <w:lsdException w:name="heading 1" w:uiPriority="9" w:qFormat="1"/>
     <w:lsdException w:name="heading 2" w:semiHidden="1" w:uiPriority="9" w:unhideWhenUsed="1" w:qFormat="1"/>
@@ -358,7 +353,6 @@
     <w:lsdException w:name="HTML Sample" w:semiHidden="1" w:unhideWhenUsed="1"/>
     <w:lsdException w:name="HTML Typewriter" w:semiHidden="1" w:unhideWhenUsed="1"/>
     <w:lsdException w:name="HTML Variable" w:semiHidden="1" w:unhideWhenUsed="1"/>
-    <w:lsdException w:name="Normal Table" w:semiHidden="1" w:unhideWhenUsed="1"/>
     <w:lsdException w:name="annotation subject" w:semiHidden="1" w:unhideWhenUsed="1"/>
     <w:lsdException w:name="No List" w:semiHidden="1" w:unhideWhenUsed="1"/>
     <w:lsdException w:name="Outline List 1" w:semiHidden="1" w:unhideWhenUsed="1"/>
@@ -404,11 +398,9 @@
     <w:lsdException w:name="Table Subtle 1" w:semiHidden="1" w:unhideWhenUsed="1"/>
     <w:lsdException w:name="Table Subtle 2" w:semiHidden="1" w:unhideWhenUsed="1"/>
     <w:lsdException w:name="Table Web 1" w:semiHidden="1" w:unhideWhenUsed="1"/>
-    <w:lsdException w:name="Table Web 2" w:semiHidden="1" w:unhideWhenUsed="1"/>
     <w:lsdException w:name="Table Web 3" w:semiHidden="1" w:unhideWhenUsed="1"/>
     <w:lsdException w:name="Balloon Text" w:semiHidden="1" w:unhideWhenUsed="1"/>
     <w:lsdException w:name="Table Grid" w:uiPriority="39"/>
-    <w:lsdException w:name="Table Theme" w:semiHidden="1" w:unhideWhenUsed="1"/>
     <w:lsdException w:name="Placeholder Text" w:semiHidden="1"/>
     <w:lsdException w:name="No Spacing" w:uiPriority="1" w:qFormat="1"/>
     <w:lsdException w:name="Light Shading" w:uiPriority="60"/>
@@ -628,6 +620,8 @@
     <w:lsdException w:name="Smart Hyperlink" w:semiHidden="1" w:unhideWhenUsed="1"/>
     <w:lsdException w:name="Hashtag" w:semiHidden="1" w:unhideWhenUsed="1"/>
     <w:lsdException w:name="Unresolved Mention" w:semiHidden="1" w:unhideWhenUsed="1"/>
+    <w:lsdException w:name="Smart Link" w:semiHidden="1" w:unhideWhenUsed="1"/>
+    <w:lsdException w:name="Smart Link Error" w:semiHidden="1" w:unhideWhenUsed="1"/>
   </w:latentStyles>
   <w:style w:type="paragraph" w:default="1" w:styleId="Normal">
     <w:name w:val="Normal"/>
@@ -1116,15 +1110,6 @@
 </file>
 
 <file path=customXml/item1.xml><?xml version="1.0" encoding="utf-8"?>
-<?mso-contentType ?>
-<FormTemplates xmlns="http://schemas.microsoft.com/sharepoint/v3/contenttype/forms">
-  <Display>DocumentLibraryForm</Display>
-  <Edit>DocumentLibraryForm</Edit>
-  <New>DocumentLibraryForm</New>
-</FormTemplates>
-</file>
-
-<file path=customXml/item2.xml><?xml version="1.0" encoding="utf-8"?>
 <ct:contentTypeSchema xmlns:ct="http://schemas.microsoft.com/office/2006/metadata/contentType" xmlns:ma="http://schemas.microsoft.com/office/2006/metadata/properties/metaAttributes" ct:_="" ma:_="" ma:contentTypeName="Document" ma:contentTypeID="0x010100BFBD4F0E09A21245B2F2FBB471B98903" ma:contentTypeVersion="2" ma:contentTypeDescription="Create a new document." ma:contentTypeScope="" ma:versionID="08a99a81bf8194326b94e9f6c742bd1f">
   <xsd:schema xmlns:xsd="http://www.w3.org/2001/XMLSchema" xmlns:xs="http://www.w3.org/2001/XMLSchema" xmlns:p="http://schemas.microsoft.com/office/2006/metadata/properties" xmlns:ns3="a65b76eb-291e-4c7e-82fa-31a9f6867a1d" targetNamespace="http://schemas.microsoft.com/office/2006/metadata/properties" ma:root="true" ma:fieldsID="1b76373ba86a730fe559c2a470b79a32" ns3:_="">
     <xsd:import namespace="a65b76eb-291e-4c7e-82fa-31a9f6867a1d"/>
@@ -1256,6 +1241,15 @@
 </ct:contentTypeSchema>
 </file>
 
+<file path=customXml/item2.xml><?xml version="1.0" encoding="utf-8"?>
+<?mso-contentType ?>
+<FormTemplates xmlns="http://schemas.microsoft.com/sharepoint/v3/contenttype/forms">
+  <Display>DocumentLibraryForm</Display>
+  <Edit>DocumentLibraryForm</Edit>
+  <New>DocumentLibraryForm</New>
+</FormTemplates>
+</file>
+
 <file path=customXml/item3.xml><?xml version="1.0" encoding="utf-8"?>
 <p:properties xmlns:p="http://schemas.microsoft.com/office/2006/metadata/properties" xmlns:xsi="http://www.w3.org/2001/XMLSchema-instance" xmlns:pc="http://schemas.microsoft.com/office/infopath/2007/PartnerControls">
   <documentManagement/>
@@ -1263,14 +1257,6 @@
 </file>
 
 <file path=customXml/itemProps1.xml><?xml version="1.0" encoding="utf-8"?>
-<ds:datastoreItem xmlns:ds="http://schemas.openxmlformats.org/officeDocument/2006/customXml" ds:itemID="{75E9FA0F-6E73-4367-8E44-C850CA6CD504}">
-  <ds:schemaRefs>
-    <ds:schemaRef ds:uri="http://schemas.microsoft.com/sharepoint/v3/contenttype/forms"/>
-  </ds:schemaRefs>
-</ds:datastoreItem>
-</file>
-
-<file path=customXml/itemProps2.xml><?xml version="1.0" encoding="utf-8"?>
 <ds:datastoreItem xmlns:ds="http://schemas.openxmlformats.org/officeDocument/2006/customXml" ds:itemID="{8696DEC2-8B53-4A24-BC1D-6EAE6025F18D}">
   <ds:schemaRefs>
     <ds:schemaRef ds:uri="http://schemas.microsoft.com/office/2006/metadata/contentType"/>
@@ -1288,6 +1274,14 @@
 </ds:datastoreItem>
 </file>
 
+<file path=customXml/itemProps2.xml><?xml version="1.0" encoding="utf-8"?>
+<ds:datastoreItem xmlns:ds="http://schemas.openxmlformats.org/officeDocument/2006/customXml" ds:itemID="{75E9FA0F-6E73-4367-8E44-C850CA6CD504}">
+  <ds:schemaRefs>
+    <ds:schemaRef ds:uri="http://schemas.microsoft.com/sharepoint/v3/contenttype/forms"/>
+  </ds:schemaRefs>
+</ds:datastoreItem>
+</file>
+
 <file path=customXml/itemProps3.xml><?xml version="1.0" encoding="utf-8"?>
 <ds:datastoreItem xmlns:ds="http://schemas.openxmlformats.org/officeDocument/2006/customXml" ds:itemID="{41790D79-E51E-41F7-A5E6-032633E4A7DB}">
   <ds:schemaRefs>

</xml_diff>

<commit_message>
added risk analysis & week 03 meeting notes
</commit_message>
<xml_diff>
--- a/Meeting Notes/PRCO204-Week02.docx
+++ b/Meeting Notes/PRCO204-Week02.docx
@@ -1,13 +1,21 @@
 
 <file path=word/document.xml><?xml version="1.0" encoding="utf-8"?>
-<w:document xmlns:wpc="http://schemas.microsoft.com/office/word/2010/wordprocessingCanvas" xmlns:cx="http://schemas.microsoft.com/office/drawing/2014/chartex" xmlns:cx1="http://schemas.microsoft.com/office/drawing/2015/9/8/chartex" xmlns:cx2="http://schemas.microsoft.com/office/drawing/2015/10/21/chartex" xmlns:cx3="http://schemas.microsoft.com/office/drawing/2016/5/9/chartex" xmlns:cx4="http://schemas.microsoft.com/office/drawing/2016/5/10/chartex" xmlns:cx5="http://schemas.microsoft.com/office/drawing/2016/5/11/chartex" xmlns:cx6="http://schemas.microsoft.com/office/drawing/2016/5/12/chartex" xmlns:cx7="http://schemas.microsoft.com/office/drawing/2016/5/13/chartex" xmlns:cx8="http://schemas.microsoft.com/office/drawing/2016/5/14/chartex" xmlns:mc="http://schemas.openxmlformats.org/markup-compatibility/2006" xmlns:aink="http://schemas.microsoft.com/office/drawing/2016/ink" xmlns:am3d="http://schemas.microsoft.com/office/drawing/2017/model3d" xmlns:o="urn:schemas-microsoft-com:office:office" xmlns:r="http://schemas.openxmlformats.org/officeDocument/2006/relationships" xmlns:m="http://schemas.openxmlformats.org/officeDocument/2006/math" xmlns:v="urn:schemas-microsoft-com:vml" xmlns:wp14="http://schemas.microsoft.com/office/word/2010/wordprocessingDrawing" xmlns:wp="http://schemas.openxmlformats.org/drawingml/2006/wordprocessingDrawing" xmlns:w10="urn:schemas-microsoft-com:office:word" xmlns:w="http://schemas.openxmlformats.org/wordprocessingml/2006/main" xmlns:w14="http://schemas.microsoft.com/office/word/2010/wordml" xmlns:w15="http://schemas.microsoft.com/office/word/2012/wordml" xmlns:w16cid="http://schemas.microsoft.com/office/word/2016/wordml/cid" xmlns:w16se="http://schemas.microsoft.com/office/word/2015/wordml/symex" xmlns:wpg="http://schemas.microsoft.com/office/word/2010/wordprocessingGroup" xmlns:wpi="http://schemas.microsoft.com/office/word/2010/wordprocessingInk" xmlns:wne="http://schemas.microsoft.com/office/word/2006/wordml" xmlns:wps="http://schemas.microsoft.com/office/word/2010/wordprocessingShape" mc:Ignorable="w14 w15 w16se w16cid wp14">
+<w:document xmlns:wpc="http://schemas.microsoft.com/office/word/2010/wordprocessingCanvas" xmlns:cx="http://schemas.microsoft.com/office/drawing/2014/chartex" xmlns:cx1="http://schemas.microsoft.com/office/drawing/2015/9/8/chartex" xmlns:cx2="http://schemas.microsoft.com/office/drawing/2015/10/21/chartex" xmlns:cx3="http://schemas.microsoft.com/office/drawing/2016/5/9/chartex" xmlns:cx4="http://schemas.microsoft.com/office/drawing/2016/5/10/chartex" xmlns:cx5="http://schemas.microsoft.com/office/drawing/2016/5/11/chartex" xmlns:cx6="http://schemas.microsoft.com/office/drawing/2016/5/12/chartex" xmlns:cx7="http://schemas.microsoft.com/office/drawing/2016/5/13/chartex" xmlns:cx8="http://schemas.microsoft.com/office/drawing/2016/5/14/chartex" xmlns:mc="http://schemas.openxmlformats.org/markup-compatibility/2006" xmlns:aink="http://schemas.microsoft.com/office/drawing/2016/ink" xmlns:am3d="http://schemas.microsoft.com/office/drawing/2017/model3d" xmlns:o="urn:schemas-microsoft-com:office:office" xmlns:r="http://schemas.openxmlformats.org/officeDocument/2006/relationships" xmlns:m="http://schemas.openxmlformats.org/officeDocument/2006/math" xmlns:v="urn:schemas-microsoft-com:vml" xmlns:wp14="http://schemas.microsoft.com/office/word/2010/wordprocessingDrawing" xmlns:wp="http://schemas.openxmlformats.org/drawingml/2006/wordprocessingDrawing" xmlns:w10="urn:schemas-microsoft-com:office:word" xmlns:w="http://schemas.openxmlformats.org/wordprocessingml/2006/main" xmlns:w14="http://schemas.microsoft.com/office/word/2010/wordml" xmlns:w15="http://schemas.microsoft.com/office/word/2012/wordml" xmlns:w16cex="http://schemas.microsoft.com/office/word/2018/wordml/cex" xmlns:w16cid="http://schemas.microsoft.com/office/word/2016/wordml/cid" xmlns:w16="http://schemas.microsoft.com/office/word/2018/wordml" xmlns:w16se="http://schemas.microsoft.com/office/word/2015/wordml/symex" xmlns:wpg="http://schemas.microsoft.com/office/word/2010/wordprocessingGroup" xmlns:wpi="http://schemas.microsoft.com/office/word/2010/wordprocessingInk" xmlns:wne="http://schemas.microsoft.com/office/word/2006/wordml" xmlns:wps="http://schemas.microsoft.com/office/word/2010/wordprocessingShape" mc:Ignorable="w14 w15 w16se w16cid w16 w16cex wp14">
   <w:body>
     <w:p>
       <w:pPr>
         <w:pStyle w:val="Title"/>
       </w:pPr>
       <w:r>
-        <w:t>PRCO204  - Week 2 - Initial Meeting</w:t>
+        <w:t>PRCO</w:t>
+      </w:r>
+      <w:proofErr w:type="gramStart"/>
+      <w:r>
+        <w:t>204  -</w:t>
+      </w:r>
+      <w:proofErr w:type="gramEnd"/>
+      <w:r>
+        <w:t xml:space="preserve"> Week 2 - Initial Meeting</w:t>
       </w:r>
     </w:p>
     <w:p/>
@@ -38,6 +46,9 @@
       <w:r>
         <w:t>Attendees – Jack McAulay, David Bullock</w:t>
       </w:r>
+      <w:r>
+        <w:t>, Samuel Lippett</w:t>
+      </w:r>
     </w:p>
     <w:p>
       <w:pPr>
@@ -71,6 +82,9 @@
       </w:pPr>
       <w:r>
         <w:t>Sam</w:t>
+      </w:r>
+      <w:r>
+        <w:t>uel</w:t>
       </w:r>
     </w:p>
     <w:p/>
@@ -140,7 +154,11 @@
           <w:tcPr>
             <w:tcW w:w="3005" w:type="dxa"/>
           </w:tcPr>
-          <w:p/>
+          <w:p>
+            <w:r>
+              <w:t>Samuel Lippett</w:t>
+            </w:r>
+          </w:p>
         </w:tc>
         <w:tc>
           <w:tcPr>
@@ -187,26 +205,26 @@
       <w:r>
         <w:t>Next Meeting</w:t>
       </w:r>
-    </w:p>
-    <w:p>
-      <w:r>
-        <w:t>Date: 14/2/2020</w:t>
-      </w:r>
-    </w:p>
-    <w:p>
-      <w:r>
-        <w:t xml:space="preserve">Time: 9am – 1pm </w:t>
-      </w:r>
-    </w:p>
-    <w:p>
-      <w:r>
-        <w:t>Location</w:t>
-      </w:r>
-      <w:r>
-        <w:t>:</w:t>
-      </w:r>
       <w:bookmarkStart w:id="0" w:name="_GoBack"/>
       <w:bookmarkEnd w:id="0"/>
+    </w:p>
+    <w:p>
+      <w:r>
+        <w:t>Date: 14/2/2020</w:t>
+      </w:r>
+    </w:p>
+    <w:p>
+      <w:r>
+        <w:t xml:space="preserve">Time: 9am – 1pm </w:t>
+      </w:r>
+    </w:p>
+    <w:p>
+      <w:r>
+        <w:t>Location</w:t>
+      </w:r>
+      <w:r>
+        <w:t>:</w:t>
+      </w:r>
       <w:r>
         <w:t xml:space="preserve"> BGB 208</w:t>
       </w:r>
@@ -231,7 +249,7 @@
 </file>
 
 <file path=word/styles.xml><?xml version="1.0" encoding="utf-8"?>
-<w:styles xmlns:mc="http://schemas.openxmlformats.org/markup-compatibility/2006" xmlns:r="http://schemas.openxmlformats.org/officeDocument/2006/relationships" xmlns:w="http://schemas.openxmlformats.org/wordprocessingml/2006/main" xmlns:w14="http://schemas.microsoft.com/office/word/2010/wordml" xmlns:w15="http://schemas.microsoft.com/office/word/2012/wordml" xmlns:w16cid="http://schemas.microsoft.com/office/word/2016/wordml/cid" xmlns:w16se="http://schemas.microsoft.com/office/word/2015/wordml/symex" mc:Ignorable="w14 w15 w16se w16cid">
+<w:styles xmlns:mc="http://schemas.openxmlformats.org/markup-compatibility/2006" xmlns:r="http://schemas.openxmlformats.org/officeDocument/2006/relationships" xmlns:w="http://schemas.openxmlformats.org/wordprocessingml/2006/main" xmlns:w14="http://schemas.microsoft.com/office/word/2010/wordml" xmlns:w15="http://schemas.microsoft.com/office/word/2012/wordml" xmlns:w16cex="http://schemas.microsoft.com/office/word/2018/wordml/cex" xmlns:w16cid="http://schemas.microsoft.com/office/word/2016/wordml/cid" xmlns:w16="http://schemas.microsoft.com/office/word/2018/wordml" xmlns:w16se="http://schemas.microsoft.com/office/word/2015/wordml/symex" mc:Ignorable="w14 w15 w16se w16cid w16 w16cex">
   <w:docDefaults>
     <w:rPrDefault>
       <w:rPr>
@@ -247,7 +265,7 @@
       </w:pPr>
     </w:pPrDefault>
   </w:docDefaults>
-  <w:latentStyles w:defLockedState="0" w:defUIPriority="99" w:defSemiHidden="0" w:defUnhideWhenUsed="0" w:defQFormat="0" w:count="377">
+  <w:latentStyles w:defLockedState="0" w:defUIPriority="99" w:defSemiHidden="0" w:defUnhideWhenUsed="0" w:defQFormat="0" w:count="376">
     <w:lsdException w:name="Normal" w:uiPriority="0" w:qFormat="1"/>
     <w:lsdException w:name="heading 1" w:uiPriority="9" w:qFormat="1"/>
     <w:lsdException w:name="heading 2" w:semiHidden="1" w:uiPriority="9" w:unhideWhenUsed="1" w:qFormat="1"/>
@@ -353,6 +371,7 @@
     <w:lsdException w:name="HTML Sample" w:semiHidden="1" w:unhideWhenUsed="1"/>
     <w:lsdException w:name="HTML Typewriter" w:semiHidden="1" w:unhideWhenUsed="1"/>
     <w:lsdException w:name="HTML Variable" w:semiHidden="1" w:unhideWhenUsed="1"/>
+    <w:lsdException w:name="Normal Table" w:semiHidden="1" w:unhideWhenUsed="1"/>
     <w:lsdException w:name="annotation subject" w:semiHidden="1" w:unhideWhenUsed="1"/>
     <w:lsdException w:name="No List" w:semiHidden="1" w:unhideWhenUsed="1"/>
     <w:lsdException w:name="Outline List 1" w:semiHidden="1" w:unhideWhenUsed="1"/>
@@ -398,9 +417,11 @@
     <w:lsdException w:name="Table Subtle 1" w:semiHidden="1" w:unhideWhenUsed="1"/>
     <w:lsdException w:name="Table Subtle 2" w:semiHidden="1" w:unhideWhenUsed="1"/>
     <w:lsdException w:name="Table Web 1" w:semiHidden="1" w:unhideWhenUsed="1"/>
+    <w:lsdException w:name="Table Web 2" w:semiHidden="1" w:unhideWhenUsed="1"/>
     <w:lsdException w:name="Table Web 3" w:semiHidden="1" w:unhideWhenUsed="1"/>
     <w:lsdException w:name="Balloon Text" w:semiHidden="1" w:unhideWhenUsed="1"/>
     <w:lsdException w:name="Table Grid" w:uiPriority="39"/>
+    <w:lsdException w:name="Table Theme" w:semiHidden="1" w:unhideWhenUsed="1"/>
     <w:lsdException w:name="Placeholder Text" w:semiHidden="1"/>
     <w:lsdException w:name="No Spacing" w:uiPriority="1" w:qFormat="1"/>
     <w:lsdException w:name="Light Shading" w:uiPriority="60"/>
@@ -621,7 +642,6 @@
     <w:lsdException w:name="Hashtag" w:semiHidden="1" w:unhideWhenUsed="1"/>
     <w:lsdException w:name="Unresolved Mention" w:semiHidden="1" w:unhideWhenUsed="1"/>
     <w:lsdException w:name="Smart Link" w:semiHidden="1" w:unhideWhenUsed="1"/>
-    <w:lsdException w:name="Smart Link Error" w:semiHidden="1" w:unhideWhenUsed="1"/>
   </w:latentStyles>
   <w:style w:type="paragraph" w:default="1" w:styleId="Normal">
     <w:name w:val="Normal"/>
@@ -1110,6 +1130,21 @@
 </file>
 
 <file path=customXml/item1.xml><?xml version="1.0" encoding="utf-8"?>
+<p:properties xmlns:p="http://schemas.microsoft.com/office/2006/metadata/properties" xmlns:xsi="http://www.w3.org/2001/XMLSchema-instance" xmlns:pc="http://schemas.microsoft.com/office/infopath/2007/PartnerControls">
+  <documentManagement/>
+</p:properties>
+</file>
+
+<file path=customXml/item2.xml><?xml version="1.0" encoding="utf-8"?>
+<?mso-contentType ?>
+<FormTemplates xmlns="http://schemas.microsoft.com/sharepoint/v3/contenttype/forms">
+  <Display>DocumentLibraryForm</Display>
+  <Edit>DocumentLibraryForm</Edit>
+  <New>DocumentLibraryForm</New>
+</FormTemplates>
+</file>
+
+<file path=customXml/item3.xml><?xml version="1.0" encoding="utf-8"?>
 <ct:contentTypeSchema xmlns:ct="http://schemas.microsoft.com/office/2006/metadata/contentType" xmlns:ma="http://schemas.microsoft.com/office/2006/metadata/properties/metaAttributes" ct:_="" ma:_="" ma:contentTypeName="Document" ma:contentTypeID="0x010100BFBD4F0E09A21245B2F2FBB471B98903" ma:contentTypeVersion="2" ma:contentTypeDescription="Create a new document." ma:contentTypeScope="" ma:versionID="08a99a81bf8194326b94e9f6c742bd1f">
   <xsd:schema xmlns:xsd="http://www.w3.org/2001/XMLSchema" xmlns:xs="http://www.w3.org/2001/XMLSchema" xmlns:p="http://schemas.microsoft.com/office/2006/metadata/properties" xmlns:ns3="a65b76eb-291e-4c7e-82fa-31a9f6867a1d" targetNamespace="http://schemas.microsoft.com/office/2006/metadata/properties" ma:root="true" ma:fieldsID="1b76373ba86a730fe559c2a470b79a32" ns3:_="">
     <xsd:import namespace="a65b76eb-291e-4c7e-82fa-31a9f6867a1d"/>
@@ -1241,22 +1276,24 @@
 </ct:contentTypeSchema>
 </file>
 
-<file path=customXml/item2.xml><?xml version="1.0" encoding="utf-8"?>
-<?mso-contentType ?>
-<FormTemplates xmlns="http://schemas.microsoft.com/sharepoint/v3/contenttype/forms">
-  <Display>DocumentLibraryForm</Display>
-  <Edit>DocumentLibraryForm</Edit>
-  <New>DocumentLibraryForm</New>
-</FormTemplates>
+<file path=customXml/itemProps1.xml><?xml version="1.0" encoding="utf-8"?>
+<ds:datastoreItem xmlns:ds="http://schemas.openxmlformats.org/officeDocument/2006/customXml" ds:itemID="{41790D79-E51E-41F7-A5E6-032633E4A7DB}">
+  <ds:schemaRefs>
+    <ds:schemaRef ds:uri="http://schemas.microsoft.com/office/2006/metadata/properties"/>
+    <ds:schemaRef ds:uri="http://schemas.microsoft.com/office/infopath/2007/PartnerControls"/>
+  </ds:schemaRefs>
+</ds:datastoreItem>
 </file>
 
-<file path=customXml/item3.xml><?xml version="1.0" encoding="utf-8"?>
-<p:properties xmlns:p="http://schemas.microsoft.com/office/2006/metadata/properties" xmlns:xsi="http://www.w3.org/2001/XMLSchema-instance" xmlns:pc="http://schemas.microsoft.com/office/infopath/2007/PartnerControls">
-  <documentManagement/>
-</p:properties>
+<file path=customXml/itemProps2.xml><?xml version="1.0" encoding="utf-8"?>
+<ds:datastoreItem xmlns:ds="http://schemas.openxmlformats.org/officeDocument/2006/customXml" ds:itemID="{75E9FA0F-6E73-4367-8E44-C850CA6CD504}">
+  <ds:schemaRefs>
+    <ds:schemaRef ds:uri="http://schemas.microsoft.com/sharepoint/v3/contenttype/forms"/>
+  </ds:schemaRefs>
+</ds:datastoreItem>
 </file>
 
-<file path=customXml/itemProps1.xml><?xml version="1.0" encoding="utf-8"?>
+<file path=customXml/itemProps3.xml><?xml version="1.0" encoding="utf-8"?>
 <ds:datastoreItem xmlns:ds="http://schemas.openxmlformats.org/officeDocument/2006/customXml" ds:itemID="{8696DEC2-8B53-4A24-BC1D-6EAE6025F18D}">
   <ds:schemaRefs>
     <ds:schemaRef ds:uri="http://schemas.microsoft.com/office/2006/metadata/contentType"/>
@@ -1272,21 +1309,4 @@
     <ds:schemaRef ds:uri="http://schemas.microsoft.com/internal/obd"/>
   </ds:schemaRefs>
 </ds:datastoreItem>
-</file>
-
-<file path=customXml/itemProps2.xml><?xml version="1.0" encoding="utf-8"?>
-<ds:datastoreItem xmlns:ds="http://schemas.openxmlformats.org/officeDocument/2006/customXml" ds:itemID="{75E9FA0F-6E73-4367-8E44-C850CA6CD504}">
-  <ds:schemaRefs>
-    <ds:schemaRef ds:uri="http://schemas.microsoft.com/sharepoint/v3/contenttype/forms"/>
-  </ds:schemaRefs>
-</ds:datastoreItem>
-</file>
-
-<file path=customXml/itemProps3.xml><?xml version="1.0" encoding="utf-8"?>
-<ds:datastoreItem xmlns:ds="http://schemas.openxmlformats.org/officeDocument/2006/customXml" ds:itemID="{41790D79-E51E-41F7-A5E6-032633E4A7DB}">
-  <ds:schemaRefs>
-    <ds:schemaRef ds:uri="http://schemas.microsoft.com/office/2006/metadata/properties"/>
-    <ds:schemaRef ds:uri="http://schemas.microsoft.com/office/infopath/2007/PartnerControls"/>
-  </ds:schemaRefs>
-</ds:datastoreItem>
 </file>
</xml_diff>